<commit_message>
ajout diagramme classe + avancement
</commit_message>
<xml_diff>
--- a/moteur_de_jeux/moteur_de_jeux_notes.docx
+++ b/moteur_de_jeux/moteur_de_jeux_notes.docx
@@ -113,6 +113,900 @@
         <w:t>etc</w:t>
       </w:r>
       <w:proofErr w:type="spellEnd"/>
+    </w:p>
+    <w:p/>
+    <w:p>
+      <w:pPr>
+        <w:rPr>
+          <w:rStyle w:val="ui-provider"/>
+        </w:rPr>
+      </w:pPr>
+      <w:proofErr w:type="gramStart"/>
+      <w:r>
+        <w:rPr>
+          <w:rStyle w:val="ui-provider"/>
+        </w:rPr>
+        <w:t>le</w:t>
+      </w:r>
+      <w:proofErr w:type="gramEnd"/>
+      <w:r>
+        <w:rPr>
+          <w:rStyle w:val="ui-provider"/>
+        </w:rPr>
+        <w:t xml:space="preserve"> moteur </w:t>
+      </w:r>
+      <w:r>
+        <w:rPr>
+          <w:rStyle w:val="ui-provider"/>
+        </w:rPr>
+        <w:t xml:space="preserve"> =&gt; </w:t>
+      </w:r>
+      <w:r>
+        <w:rPr>
+          <w:rStyle w:val="ui-provider"/>
+        </w:rPr>
+        <w:t>catalogue</w:t>
+      </w:r>
+      <w:r>
+        <w:rPr>
+          <w:rStyle w:val="ui-provider"/>
+        </w:rPr>
+        <w:t>(</w:t>
+      </w:r>
+      <w:r>
+        <w:rPr>
+          <w:rStyle w:val="ui-provider"/>
+        </w:rPr>
+        <w:t xml:space="preserve"> pour créer les decks de chaque joueur en fonction des cartes sélectionnées.</w:t>
+      </w:r>
+      <w:r>
+        <w:rPr>
+          <w:rStyle w:val="ui-provider"/>
+        </w:rPr>
+        <w:t>)</w:t>
+      </w:r>
+    </w:p>
+    <w:p>
+      <w:pPr>
+        <w:rPr>
+          <w:rStyle w:val="ui-provider"/>
+        </w:rPr>
+      </w:pPr>
+    </w:p>
+    <w:p>
+      <w:pPr>
+        <w:rPr>
+          <w:rStyle w:val="ui-provider"/>
+        </w:rPr>
+      </w:pPr>
+      <w:r>
+        <w:rPr>
+          <w:rStyle w:val="ui-provider"/>
+        </w:rPr>
+        <w:t xml:space="preserve">Interfaces : </w:t>
+      </w:r>
+    </w:p>
+    <w:p>
+      <w:pPr>
+        <w:rPr>
+          <w:rStyle w:val="ui-provider"/>
+        </w:rPr>
+      </w:pPr>
+    </w:p>
+    <w:p>
+      <w:pPr>
+        <w:rPr>
+          <w:rStyle w:val="ui-provider"/>
+        </w:rPr>
+      </w:pPr>
+      <w:proofErr w:type="spellStart"/>
+      <w:r>
+        <w:rPr>
+          <w:rStyle w:val="ui-provider"/>
+          <w:b/>
+          <w:bCs/>
+          <w:u w:val="single"/>
+        </w:rPr>
+        <w:t>CardInterface</w:t>
+      </w:r>
+      <w:proofErr w:type="spellEnd"/>
+      <w:r>
+        <w:rPr>
+          <w:rStyle w:val="ui-provider"/>
+        </w:rPr>
+        <w:t xml:space="preserve"> :   </w:t>
+      </w:r>
+      <w:proofErr w:type="spellStart"/>
+      <w:r>
+        <w:rPr>
+          <w:rStyle w:val="ui-provider"/>
+        </w:rPr>
+        <w:t>represente</w:t>
+      </w:r>
+      <w:proofErr w:type="spellEnd"/>
+      <w:r>
+        <w:rPr>
+          <w:rStyle w:val="ui-provider"/>
+        </w:rPr>
+        <w:t xml:space="preserve"> </w:t>
+      </w:r>
+      <w:r>
+        <w:rPr>
+          <w:rStyle w:val="ui-provider"/>
+        </w:rPr>
+        <w:t>les propriétés et méthodes communes à toutes les cartes du jeu, telles que le coût, les dégâts, etc.</w:t>
+      </w:r>
+    </w:p>
+    <w:p>
+      <w:pPr>
+        <w:rPr>
+          <w:rStyle w:val="ui-provider"/>
+        </w:rPr>
+      </w:pPr>
+      <w:proofErr w:type="spellStart"/>
+      <w:proofErr w:type="gramStart"/>
+      <w:r>
+        <w:rPr>
+          <w:rStyle w:val="ui-provider"/>
+        </w:rPr>
+        <w:t>getCost</w:t>
+      </w:r>
+      <w:proofErr w:type="spellEnd"/>
+      <w:r>
+        <w:rPr>
+          <w:rStyle w:val="ui-provider"/>
+        </w:rPr>
+        <w:t>(</w:t>
+      </w:r>
+      <w:proofErr w:type="gramEnd"/>
+      <w:r>
+        <w:rPr>
+          <w:rStyle w:val="ui-provider"/>
+        </w:rPr>
+        <w:t xml:space="preserve">): </w:t>
+      </w:r>
+      <w:proofErr w:type="spellStart"/>
+      <w:r>
+        <w:rPr>
+          <w:rStyle w:val="ui-provider"/>
+        </w:rPr>
+        <w:t>int</w:t>
+      </w:r>
+      <w:proofErr w:type="spellEnd"/>
+      <w:r>
+        <w:rPr>
+          <w:rStyle w:val="ui-provider"/>
+        </w:rPr>
+        <w:t xml:space="preserve"> : Renvoie le coût de la carte.</w:t>
+      </w:r>
+    </w:p>
+    <w:p>
+      <w:pPr>
+        <w:rPr>
+          <w:rStyle w:val="ui-provider"/>
+        </w:rPr>
+      </w:pPr>
+      <w:proofErr w:type="spellStart"/>
+      <w:proofErr w:type="gramStart"/>
+      <w:r>
+        <w:rPr>
+          <w:rStyle w:val="ui-provider"/>
+        </w:rPr>
+        <w:t>getName</w:t>
+      </w:r>
+      <w:proofErr w:type="spellEnd"/>
+      <w:r>
+        <w:rPr>
+          <w:rStyle w:val="ui-provider"/>
+        </w:rPr>
+        <w:t>(</w:t>
+      </w:r>
+      <w:proofErr w:type="gramEnd"/>
+      <w:r>
+        <w:rPr>
+          <w:rStyle w:val="ui-provider"/>
+        </w:rPr>
+        <w:t>): string : Renvoie le nom de la carte.</w:t>
+      </w:r>
+    </w:p>
+    <w:p>
+      <w:pPr>
+        <w:rPr>
+          <w:rStyle w:val="ui-provider"/>
+        </w:rPr>
+      </w:pPr>
+      <w:proofErr w:type="spellStart"/>
+      <w:proofErr w:type="gramStart"/>
+      <w:r>
+        <w:rPr>
+          <w:rStyle w:val="ui-provider"/>
+        </w:rPr>
+        <w:t>getDamage</w:t>
+      </w:r>
+      <w:proofErr w:type="spellEnd"/>
+      <w:r>
+        <w:rPr>
+          <w:rStyle w:val="ui-provider"/>
+        </w:rPr>
+        <w:t>(</w:t>
+      </w:r>
+      <w:proofErr w:type="gramEnd"/>
+      <w:r>
+        <w:rPr>
+          <w:rStyle w:val="ui-provider"/>
+        </w:rPr>
+        <w:t xml:space="preserve">): </w:t>
+      </w:r>
+      <w:proofErr w:type="spellStart"/>
+      <w:r>
+        <w:rPr>
+          <w:rStyle w:val="ui-provider"/>
+        </w:rPr>
+        <w:t>int</w:t>
+      </w:r>
+      <w:proofErr w:type="spellEnd"/>
+      <w:r>
+        <w:rPr>
+          <w:rStyle w:val="ui-provider"/>
+        </w:rPr>
+        <w:t xml:space="preserve"> : Renvoie les dégâts infligés par la carte.</w:t>
+      </w:r>
+    </w:p>
+    <w:p>
+      <w:pPr>
+        <w:rPr>
+          <w:rStyle w:val="ui-provider"/>
+        </w:rPr>
+      </w:pPr>
+    </w:p>
+    <w:p>
+      <w:pPr>
+        <w:rPr>
+          <w:rStyle w:val="ui-provider"/>
+        </w:rPr>
+      </w:pPr>
+      <w:proofErr w:type="spellStart"/>
+      <w:r>
+        <w:rPr>
+          <w:rStyle w:val="ui-provider"/>
+          <w:b/>
+          <w:bCs/>
+          <w:u w:val="single"/>
+        </w:rPr>
+        <w:t>ActionInterface</w:t>
+      </w:r>
+      <w:proofErr w:type="spellEnd"/>
+      <w:r>
+        <w:rPr>
+          <w:rStyle w:val="ui-provider"/>
+        </w:rPr>
+        <w:t xml:space="preserve"> :  </w:t>
+      </w:r>
+      <w:r>
+        <w:rPr>
+          <w:rStyle w:val="ui-provider"/>
+        </w:rPr>
+        <w:t xml:space="preserve">pour représenter une action effectuée par un joueur. Les actions peuvent être jouer une carte, attaquer, </w:t>
+      </w:r>
+      <w:r>
+        <w:rPr>
+          <w:rStyle w:val="ui-provider"/>
+        </w:rPr>
+        <w:t>défendre (</w:t>
+      </w:r>
+      <w:proofErr w:type="spellStart"/>
+      <w:r>
+        <w:rPr>
+          <w:rStyle w:val="ui-provider"/>
+        </w:rPr>
+        <w:t>jsp</w:t>
+      </w:r>
+      <w:proofErr w:type="spellEnd"/>
+      <w:r>
+        <w:rPr>
+          <w:rStyle w:val="ui-provider"/>
+        </w:rPr>
+        <w:t xml:space="preserve"> si </w:t>
+      </w:r>
+      <w:proofErr w:type="spellStart"/>
+      <w:proofErr w:type="gramStart"/>
+      <w:r>
+        <w:rPr>
+          <w:rStyle w:val="ui-provider"/>
+        </w:rPr>
+        <w:t>ca</w:t>
+      </w:r>
+      <w:proofErr w:type="spellEnd"/>
+      <w:proofErr w:type="gramEnd"/>
+      <w:r>
+        <w:rPr>
+          <w:rStyle w:val="ui-provider"/>
+        </w:rPr>
+        <w:t xml:space="preserve"> existe)</w:t>
+      </w:r>
+    </w:p>
+    <w:p>
+      <w:pPr>
+        <w:rPr>
+          <w:rStyle w:val="ui-provider"/>
+        </w:rPr>
+      </w:pPr>
+      <w:proofErr w:type="spellStart"/>
+      <w:proofErr w:type="gramStart"/>
+      <w:r>
+        <w:rPr>
+          <w:rStyle w:val="ui-provider"/>
+        </w:rPr>
+        <w:t>playCard</w:t>
+      </w:r>
+      <w:proofErr w:type="spellEnd"/>
+      <w:r>
+        <w:rPr>
+          <w:rStyle w:val="ui-provider"/>
+        </w:rPr>
+        <w:t>(</w:t>
+      </w:r>
+      <w:proofErr w:type="spellStart"/>
+      <w:proofErr w:type="gramEnd"/>
+      <w:r>
+        <w:rPr>
+          <w:rStyle w:val="ui-provider"/>
+        </w:rPr>
+        <w:t>CardInterface</w:t>
+      </w:r>
+      <w:proofErr w:type="spellEnd"/>
+      <w:r>
+        <w:rPr>
+          <w:rStyle w:val="ui-provider"/>
+        </w:rPr>
+        <w:t xml:space="preserve"> </w:t>
+      </w:r>
+      <w:proofErr w:type="spellStart"/>
+      <w:r>
+        <w:rPr>
+          <w:rStyle w:val="ui-provider"/>
+        </w:rPr>
+        <w:t>card</w:t>
+      </w:r>
+      <w:proofErr w:type="spellEnd"/>
+      <w:r>
+        <w:rPr>
+          <w:rStyle w:val="ui-provider"/>
+        </w:rPr>
+        <w:t xml:space="preserve">, </w:t>
+      </w:r>
+      <w:proofErr w:type="spellStart"/>
+      <w:r>
+        <w:rPr>
+          <w:rStyle w:val="ui-provider"/>
+        </w:rPr>
+        <w:t>PlayerInterface</w:t>
+      </w:r>
+      <w:proofErr w:type="spellEnd"/>
+      <w:r>
+        <w:rPr>
+          <w:rStyle w:val="ui-provider"/>
+        </w:rPr>
+        <w:t xml:space="preserve"> </w:t>
+      </w:r>
+      <w:proofErr w:type="spellStart"/>
+      <w:r>
+        <w:rPr>
+          <w:rStyle w:val="ui-provider"/>
+        </w:rPr>
+        <w:t>targetPlayer</w:t>
+      </w:r>
+      <w:proofErr w:type="spellEnd"/>
+      <w:r>
+        <w:rPr>
+          <w:rStyle w:val="ui-provider"/>
+        </w:rPr>
+        <w:t>): Permet à un joueur de jouer une carte sur un joueur cible.</w:t>
+      </w:r>
+    </w:p>
+    <w:p>
+      <w:pPr>
+        <w:rPr>
+          <w:rStyle w:val="ui-provider"/>
+        </w:rPr>
+      </w:pPr>
+      <w:proofErr w:type="spellStart"/>
+      <w:proofErr w:type="gramStart"/>
+      <w:r>
+        <w:rPr>
+          <w:rStyle w:val="ui-provider"/>
+        </w:rPr>
+        <w:t>attack</w:t>
+      </w:r>
+      <w:proofErr w:type="spellEnd"/>
+      <w:r>
+        <w:rPr>
+          <w:rStyle w:val="ui-provider"/>
+        </w:rPr>
+        <w:t>(</w:t>
+      </w:r>
+      <w:proofErr w:type="spellStart"/>
+      <w:proofErr w:type="gramEnd"/>
+      <w:r>
+        <w:rPr>
+          <w:rStyle w:val="ui-provider"/>
+        </w:rPr>
+        <w:t>PlayerInterface</w:t>
+      </w:r>
+      <w:proofErr w:type="spellEnd"/>
+      <w:r>
+        <w:rPr>
+          <w:rStyle w:val="ui-provider"/>
+        </w:rPr>
+        <w:t xml:space="preserve"> </w:t>
+      </w:r>
+      <w:proofErr w:type="spellStart"/>
+      <w:r>
+        <w:rPr>
+          <w:rStyle w:val="ui-provider"/>
+        </w:rPr>
+        <w:t>attacker</w:t>
+      </w:r>
+      <w:proofErr w:type="spellEnd"/>
+      <w:r>
+        <w:rPr>
+          <w:rStyle w:val="ui-provider"/>
+        </w:rPr>
+        <w:t xml:space="preserve">, </w:t>
+      </w:r>
+      <w:proofErr w:type="spellStart"/>
+      <w:r>
+        <w:rPr>
+          <w:rStyle w:val="ui-provider"/>
+        </w:rPr>
+        <w:t>PlayerInterface</w:t>
+      </w:r>
+      <w:proofErr w:type="spellEnd"/>
+      <w:r>
+        <w:rPr>
+          <w:rStyle w:val="ui-provider"/>
+        </w:rPr>
+        <w:t xml:space="preserve"> </w:t>
+      </w:r>
+      <w:proofErr w:type="spellStart"/>
+      <w:r>
+        <w:rPr>
+          <w:rStyle w:val="ui-provider"/>
+        </w:rPr>
+        <w:t>target</w:t>
+      </w:r>
+      <w:proofErr w:type="spellEnd"/>
+      <w:r>
+        <w:rPr>
+          <w:rStyle w:val="ui-provider"/>
+        </w:rPr>
+        <w:t>): Permet à un joueur d'attaquer un autre joueur.</w:t>
+      </w:r>
+    </w:p>
+    <w:p>
+      <w:pPr>
+        <w:rPr>
+          <w:rStyle w:val="ui-provider"/>
+        </w:rPr>
+      </w:pPr>
+    </w:p>
+    <w:p>
+      <w:pPr>
+        <w:rPr>
+          <w:rStyle w:val="ui-provider"/>
+          <w:b/>
+          <w:bCs/>
+          <w:u w:val="single"/>
+        </w:rPr>
+      </w:pPr>
+      <w:proofErr w:type="spellStart"/>
+      <w:r>
+        <w:rPr>
+          <w:rStyle w:val="ui-provider"/>
+          <w:b/>
+          <w:bCs/>
+          <w:u w:val="single"/>
+        </w:rPr>
+        <w:t>PlayerInterface</w:t>
+      </w:r>
+      <w:proofErr w:type="spellEnd"/>
+      <w:r>
+        <w:rPr>
+          <w:rStyle w:val="ui-provider"/>
+          <w:b/>
+          <w:bCs/>
+          <w:u w:val="single"/>
+        </w:rPr>
+        <w:t xml:space="preserve"> : </w:t>
+      </w:r>
+    </w:p>
+    <w:p>
+      <w:pPr>
+        <w:rPr>
+          <w:rStyle w:val="ui-provider"/>
+        </w:rPr>
+      </w:pPr>
+    </w:p>
+    <w:p>
+      <w:pPr>
+        <w:rPr>
+          <w:rStyle w:val="ui-provider"/>
+        </w:rPr>
+      </w:pPr>
+      <w:proofErr w:type="spellStart"/>
+      <w:proofErr w:type="gramStart"/>
+      <w:r>
+        <w:rPr>
+          <w:rStyle w:val="ui-provider"/>
+        </w:rPr>
+        <w:t>getHealth</w:t>
+      </w:r>
+      <w:proofErr w:type="spellEnd"/>
+      <w:r>
+        <w:rPr>
+          <w:rStyle w:val="ui-provider"/>
+        </w:rPr>
+        <w:t>(</w:t>
+      </w:r>
+      <w:proofErr w:type="gramEnd"/>
+      <w:r>
+        <w:rPr>
+          <w:rStyle w:val="ui-provider"/>
+        </w:rPr>
+        <w:t xml:space="preserve">): </w:t>
+      </w:r>
+      <w:proofErr w:type="spellStart"/>
+      <w:r>
+        <w:rPr>
+          <w:rStyle w:val="ui-provider"/>
+        </w:rPr>
+        <w:t>int</w:t>
+      </w:r>
+      <w:proofErr w:type="spellEnd"/>
+      <w:r>
+        <w:rPr>
+          <w:rStyle w:val="ui-provider"/>
+        </w:rPr>
+        <w:t xml:space="preserve"> : Renvoie la santé actuelle du joueur.</w:t>
+      </w:r>
+    </w:p>
+    <w:p>
+      <w:pPr>
+        <w:rPr>
+          <w:rStyle w:val="ui-provider"/>
+        </w:rPr>
+      </w:pPr>
+      <w:proofErr w:type="spellStart"/>
+      <w:proofErr w:type="gramStart"/>
+      <w:r>
+        <w:rPr>
+          <w:rStyle w:val="ui-provider"/>
+        </w:rPr>
+        <w:lastRenderedPageBreak/>
+        <w:t>getMana</w:t>
+      </w:r>
+      <w:proofErr w:type="spellEnd"/>
+      <w:r>
+        <w:rPr>
+          <w:rStyle w:val="ui-provider"/>
+        </w:rPr>
+        <w:t>(</w:t>
+      </w:r>
+      <w:proofErr w:type="gramEnd"/>
+      <w:r>
+        <w:rPr>
+          <w:rStyle w:val="ui-provider"/>
+        </w:rPr>
+        <w:t xml:space="preserve">): </w:t>
+      </w:r>
+      <w:proofErr w:type="spellStart"/>
+      <w:r>
+        <w:rPr>
+          <w:rStyle w:val="ui-provider"/>
+        </w:rPr>
+        <w:t>int</w:t>
+      </w:r>
+      <w:proofErr w:type="spellEnd"/>
+      <w:r>
+        <w:rPr>
+          <w:rStyle w:val="ui-provider"/>
+        </w:rPr>
+        <w:t xml:space="preserve"> : Renvoie la quantité de mana disponible pour le joueur.</w:t>
+      </w:r>
+    </w:p>
+    <w:p>
+      <w:pPr>
+        <w:rPr>
+          <w:rStyle w:val="ui-provider"/>
+        </w:rPr>
+      </w:pPr>
+      <w:proofErr w:type="spellStart"/>
+      <w:proofErr w:type="gramStart"/>
+      <w:r>
+        <w:rPr>
+          <w:rStyle w:val="ui-provider"/>
+        </w:rPr>
+        <w:t>drawCard</w:t>
+      </w:r>
+      <w:proofErr w:type="spellEnd"/>
+      <w:r>
+        <w:rPr>
+          <w:rStyle w:val="ui-provider"/>
+        </w:rPr>
+        <w:t>(</w:t>
+      </w:r>
+      <w:proofErr w:type="gramEnd"/>
+      <w:r>
+        <w:rPr>
+          <w:rStyle w:val="ui-provider"/>
+        </w:rPr>
+        <w:t xml:space="preserve">): </w:t>
+      </w:r>
+      <w:proofErr w:type="spellStart"/>
+      <w:r>
+        <w:rPr>
+          <w:rStyle w:val="ui-provider"/>
+        </w:rPr>
+        <w:t>CardInterface</w:t>
+      </w:r>
+      <w:proofErr w:type="spellEnd"/>
+      <w:r>
+        <w:rPr>
+          <w:rStyle w:val="ui-provider"/>
+        </w:rPr>
+        <w:t xml:space="preserve"> : Permet au joueur de piocher une carte.</w:t>
+      </w:r>
+    </w:p>
+    <w:p>
+      <w:pPr>
+        <w:rPr>
+          <w:rStyle w:val="ui-provider"/>
+        </w:rPr>
+      </w:pPr>
+      <w:proofErr w:type="spellStart"/>
+      <w:proofErr w:type="gramStart"/>
+      <w:r>
+        <w:rPr>
+          <w:rStyle w:val="ui-provider"/>
+        </w:rPr>
+        <w:t>takeDamage</w:t>
+      </w:r>
+      <w:proofErr w:type="spellEnd"/>
+      <w:r>
+        <w:rPr>
+          <w:rStyle w:val="ui-provider"/>
+        </w:rPr>
+        <w:t>(</w:t>
+      </w:r>
+      <w:proofErr w:type="spellStart"/>
+      <w:proofErr w:type="gramEnd"/>
+      <w:r>
+        <w:rPr>
+          <w:rStyle w:val="ui-provider"/>
+        </w:rPr>
+        <w:t>int</w:t>
+      </w:r>
+      <w:proofErr w:type="spellEnd"/>
+      <w:r>
+        <w:rPr>
+          <w:rStyle w:val="ui-provider"/>
+        </w:rPr>
+        <w:t xml:space="preserve"> </w:t>
+      </w:r>
+      <w:proofErr w:type="spellStart"/>
+      <w:r>
+        <w:rPr>
+          <w:rStyle w:val="ui-provider"/>
+        </w:rPr>
+        <w:t>amount</w:t>
+      </w:r>
+      <w:proofErr w:type="spellEnd"/>
+      <w:r>
+        <w:rPr>
+          <w:rStyle w:val="ui-provider"/>
+        </w:rPr>
+        <w:t>): Fait subir des dégâts au joueur.</w:t>
+      </w:r>
+    </w:p>
+    <w:p>
+      <w:pPr>
+        <w:rPr>
+          <w:rStyle w:val="ui-provider"/>
+        </w:rPr>
+      </w:pPr>
+      <w:proofErr w:type="spellStart"/>
+      <w:proofErr w:type="gramStart"/>
+      <w:r>
+        <w:rPr>
+          <w:rStyle w:val="ui-provider"/>
+        </w:rPr>
+        <w:t>playAction</w:t>
+      </w:r>
+      <w:proofErr w:type="spellEnd"/>
+      <w:r>
+        <w:rPr>
+          <w:rStyle w:val="ui-provider"/>
+        </w:rPr>
+        <w:t>(</w:t>
+      </w:r>
+      <w:proofErr w:type="spellStart"/>
+      <w:proofErr w:type="gramEnd"/>
+      <w:r>
+        <w:rPr>
+          <w:rStyle w:val="ui-provider"/>
+        </w:rPr>
+        <w:t>ActionInterface</w:t>
+      </w:r>
+      <w:proofErr w:type="spellEnd"/>
+      <w:r>
+        <w:rPr>
+          <w:rStyle w:val="ui-provider"/>
+        </w:rPr>
+        <w:t xml:space="preserve"> action): Permet au joueur d'effectuer une action spécifique.</w:t>
+      </w:r>
+    </w:p>
+    <w:p>
+      <w:pPr>
+        <w:rPr>
+          <w:rStyle w:val="ui-provider"/>
+        </w:rPr>
+      </w:pPr>
+    </w:p>
+    <w:p>
+      <w:pPr>
+        <w:rPr>
+          <w:b/>
+          <w:bCs/>
+          <w:u w:val="single"/>
+        </w:rPr>
+      </w:pPr>
+      <w:proofErr w:type="spellStart"/>
+      <w:r>
+        <w:rPr>
+          <w:b/>
+          <w:bCs/>
+          <w:u w:val="single"/>
+        </w:rPr>
+        <w:t>DeckInterface</w:t>
+      </w:r>
+      <w:proofErr w:type="spellEnd"/>
+      <w:r>
+        <w:rPr>
+          <w:b/>
+          <w:bCs/>
+          <w:u w:val="single"/>
+        </w:rPr>
+        <w:t> :</w:t>
+      </w:r>
+    </w:p>
+    <w:p>
+      <w:proofErr w:type="spellStart"/>
+      <w:proofErr w:type="gramStart"/>
+      <w:r>
+        <w:t>getCards</w:t>
+      </w:r>
+      <w:proofErr w:type="spellEnd"/>
+      <w:r>
+        <w:t>(</w:t>
+      </w:r>
+      <w:proofErr w:type="gramEnd"/>
+      <w:r>
+        <w:t>): List&lt;</w:t>
+      </w:r>
+      <w:proofErr w:type="spellStart"/>
+      <w:r>
+        <w:t>CardInterface</w:t>
+      </w:r>
+      <w:proofErr w:type="spellEnd"/>
+      <w:r>
+        <w:t>&gt; : Renvoie la liste des cartes présentes dans le deck.</w:t>
+      </w:r>
+    </w:p>
+    <w:p>
+      <w:proofErr w:type="spellStart"/>
+      <w:proofErr w:type="gramStart"/>
+      <w:r>
+        <w:t>addCard</w:t>
+      </w:r>
+      <w:proofErr w:type="spellEnd"/>
+      <w:r>
+        <w:t>(</w:t>
+      </w:r>
+      <w:proofErr w:type="spellStart"/>
+      <w:proofErr w:type="gramEnd"/>
+      <w:r>
+        <w:t>CardInterface</w:t>
+      </w:r>
+      <w:proofErr w:type="spellEnd"/>
+      <w:r>
+        <w:t xml:space="preserve"> </w:t>
+      </w:r>
+      <w:proofErr w:type="spellStart"/>
+      <w:r>
+        <w:t>card</w:t>
+      </w:r>
+      <w:proofErr w:type="spellEnd"/>
+      <w:r>
+        <w:t>): Ajoute une carte au deck.</w:t>
+      </w:r>
+    </w:p>
+    <w:p>
+      <w:proofErr w:type="spellStart"/>
+      <w:proofErr w:type="gramStart"/>
+      <w:r>
+        <w:t>shuffle</w:t>
+      </w:r>
+      <w:proofErr w:type="spellEnd"/>
+      <w:r>
+        <w:t>(</w:t>
+      </w:r>
+      <w:proofErr w:type="gramEnd"/>
+      <w:r>
+        <w:t>): Mélange les cartes dans le deck.</w:t>
+      </w:r>
+    </w:p>
+    <w:p/>
+    <w:p>
+      <w:pPr>
+        <w:rPr>
+          <w:b/>
+          <w:bCs/>
+          <w:u w:val="single"/>
+        </w:rPr>
+      </w:pPr>
+      <w:proofErr w:type="spellStart"/>
+      <w:r>
+        <w:rPr>
+          <w:b/>
+          <w:bCs/>
+          <w:u w:val="single"/>
+        </w:rPr>
+        <w:t>GameInterface</w:t>
+      </w:r>
+      <w:proofErr w:type="spellEnd"/>
+      <w:r>
+        <w:rPr>
+          <w:b/>
+          <w:bCs/>
+          <w:u w:val="single"/>
+        </w:rPr>
+        <w:t> :</w:t>
+      </w:r>
+    </w:p>
+    <w:p>
+      <w:proofErr w:type="spellStart"/>
+      <w:proofErr w:type="gramStart"/>
+      <w:r>
+        <w:t>startGame</w:t>
+      </w:r>
+      <w:proofErr w:type="spellEnd"/>
+      <w:r>
+        <w:t>(</w:t>
+      </w:r>
+      <w:proofErr w:type="gramEnd"/>
+      <w:r>
+        <w:t>): Démarre une nouvelle partie.</w:t>
+      </w:r>
+    </w:p>
+    <w:p>
+      <w:proofErr w:type="spellStart"/>
+      <w:proofErr w:type="gramStart"/>
+      <w:r>
+        <w:t>endGame</w:t>
+      </w:r>
+      <w:proofErr w:type="spellEnd"/>
+      <w:r>
+        <w:t>(</w:t>
+      </w:r>
+      <w:proofErr w:type="spellStart"/>
+      <w:proofErr w:type="gramEnd"/>
+      <w:r>
+        <w:t>PlayerInterface</w:t>
+      </w:r>
+      <w:proofErr w:type="spellEnd"/>
+      <w:r>
+        <w:t xml:space="preserve"> winner): Termine la partie et déclare un gagnant.</w:t>
+      </w:r>
     </w:p>
     <w:sectPr>
       <w:pgSz w:w="11906" w:h="16838"/>
@@ -552,6 +1446,11 @@
     <w:semiHidden/>
     <w:unhideWhenUsed/>
   </w:style>
+  <w:style w:type="character" w:customStyle="1" w:styleId="ui-provider">
+    <w:name w:val="ui-provider"/>
+    <w:basedOn w:val="Policepardfaut"/>
+    <w:rsid w:val="004B4CB5"/>
+  </w:style>
 </w:styles>
 </file>
 

</xml_diff>